<commit_message>
Update logboek + Functioneel ontwerp (deels)
</commit_message>
<xml_diff>
--- a/documentatie/kerntaak 2 & 3 (tijdens & na het project)/logboek.docx
+++ b/documentatie/kerntaak 2 & 3 (tijdens & na het project)/logboek.docx
@@ -328,6 +328,50 @@
           <w:szCs w:val="24"/>
         </w:rPr>
         <w:t>Wireframes gemaakt</w:t>
+      </w:r>
+    </w:p>
+    <w:p>
+      <w:pPr>
+        <w:pStyle w:val="ListParagraph"/>
+        <w:numPr>
+          <w:ilvl w:val="0"/>
+          <w:numId w:val="4"/>
+        </w:numPr>
+        <w:rPr>
+          <w:rFonts w:ascii="Arial" w:hAnsi="Arial" w:cs="Arial"/>
+          <w:sz w:val="24"/>
+          <w:szCs w:val="24"/>
+        </w:rPr>
+      </w:pPr>
+      <w:r>
+        <w:rPr>
+          <w:rFonts w:ascii="Arial" w:hAnsi="Arial" w:cs="Arial"/>
+          <w:sz w:val="24"/>
+          <w:szCs w:val="24"/>
+        </w:rPr>
+        <w:t>Technisch ontwerp gemaakt</w:t>
+      </w:r>
+    </w:p>
+    <w:p>
+      <w:pPr>
+        <w:pStyle w:val="ListParagraph"/>
+        <w:numPr>
+          <w:ilvl w:val="0"/>
+          <w:numId w:val="4"/>
+        </w:numPr>
+        <w:rPr>
+          <w:rFonts w:ascii="Arial" w:hAnsi="Arial" w:cs="Arial"/>
+          <w:sz w:val="24"/>
+          <w:szCs w:val="24"/>
+        </w:rPr>
+      </w:pPr>
+      <w:r>
+        <w:rPr>
+          <w:rFonts w:ascii="Arial" w:hAnsi="Arial" w:cs="Arial"/>
+          <w:sz w:val="24"/>
+          <w:szCs w:val="24"/>
+        </w:rPr>
+        <w:t>Functioneel ontwerp begonnen</w:t>
       </w:r>
       <w:bookmarkStart w:id="0" w:name="_GoBack"/>
       <w:bookmarkEnd w:id="0"/>

</xml_diff>